<commit_message>
dua datasheet cua cac linh kien dinh su dung len
</commit_message>
<xml_diff>
--- a/Báo cáo thí nghiệm.docx
+++ b/Báo cáo thí nghiệm.docx
@@ -5,6 +5,14 @@
     <w:p>
       <w:r>
         <w:t>Báo cáo thí nghiệm</w:t>
+      </w:r>
+    </w:p>
+    <w:p>
+      <w:r>
+        <w:rPr>
+          <w:highlight w:val="yellow"/>
+        </w:rPr>
+        <w:t>TH2 chạy thành công</w:t>
       </w:r>
     </w:p>
     <w:p>

</xml_diff>